<commit_message>
Création du fichier Analyse de la structure du  code
</commit_message>
<xml_diff>
--- a/ShopConnect_EtapesDeDeveloppement.docx
+++ b/ShopConnect_EtapesDeDeveloppement.docx
@@ -8,7 +8,15 @@
         <w:jc w:val="center"/>
       </w:pPr>
       <w:r>
-        <w:t>Shop Connect – étapes de développement</w:t>
+        <w:t xml:space="preserve">Shop </w:t>
+      </w:r>
+      <w:proofErr w:type="spellStart"/>
+      <w:r>
+        <w:t>Connect</w:t>
+      </w:r>
+      <w:proofErr w:type="spellEnd"/>
+      <w:r>
+        <w:t xml:space="preserve"> – étapes de développement</w:t>
       </w:r>
     </w:p>
     <w:p/>
@@ -26282,6 +26290,26 @@
 </file>
 
 <file path=customXml/item2.xml><?xml version="1.0" encoding="utf-8"?>
+<p:properties xmlns:p="http://schemas.microsoft.com/office/2006/metadata/properties" xmlns:xsi="http://www.w3.org/2001/XMLSchema-instance" xmlns:pc="http://schemas.microsoft.com/office/infopath/2007/PartnerControls">
+  <documentManagement>
+    <_ip_UnifiedCompliancePolicyUIAction xmlns="http://schemas.microsoft.com/sharepoint/v3" xsi:nil="true"/>
+    <Image xmlns="71af3243-3dd4-4a8d-8c0d-dd76da1f02a5">
+      <Url xsi:nil="true"/>
+      <Description xsi:nil="true"/>
+    </Image>
+    <Status xmlns="71af3243-3dd4-4a8d-8c0d-dd76da1f02a5">Not started</Status>
+    <Background xmlns="71af3243-3dd4-4a8d-8c0d-dd76da1f02a5">false</Background>
+    <_ip_UnifiedCompliancePolicyProperties xmlns="http://schemas.microsoft.com/sharepoint/v3" xsi:nil="true"/>
+    <ImageTagsTaxHTField xmlns="71af3243-3dd4-4a8d-8c0d-dd76da1f02a5">
+      <Terms xmlns="http://schemas.microsoft.com/office/infopath/2007/PartnerControls"/>
+    </ImageTagsTaxHTField>
+    <TaxCatchAll xmlns="230e9df3-be65-4c73-a93b-d1236ebd677e" xsi:nil="true"/>
+    <MediaServiceKeyPoints xmlns="71af3243-3dd4-4a8d-8c0d-dd76da1f02a5" xsi:nil="true"/>
+  </documentManagement>
+</p:properties>
+</file>
+
+<file path=customXml/item3.xml><?xml version="1.0" encoding="utf-8"?>
 <ct:contentTypeSchema xmlns:ct="http://schemas.microsoft.com/office/2006/metadata/contentType" xmlns:ma="http://schemas.microsoft.com/office/2006/metadata/properties/metaAttributes" ct:_="" ma:_="" ma:contentTypeName="Document" ma:contentTypeID="0x01010079F111ED35F8CC479449609E8A0923A6" ma:contentTypeVersion="24" ma:contentTypeDescription="Create a new document." ma:contentTypeScope="" ma:versionID="2d714a3296df14eba7a100bb665443ca">
   <xsd:schema xmlns:xsd="http://www.w3.org/2001/XMLSchema" xmlns:xs="http://www.w3.org/2001/XMLSchema" xmlns:p="http://schemas.microsoft.com/office/2006/metadata/properties" xmlns:ns1="http://schemas.microsoft.com/sharepoint/v3" xmlns:ns2="71af3243-3dd4-4a8d-8c0d-dd76da1f02a5" xmlns:ns3="16c05727-aa75-4e4a-9b5f-8a80a1165891" xmlns:ns4="230e9df3-be65-4c73-a93b-d1236ebd677e" targetNamespace="http://schemas.microsoft.com/office/2006/metadata/properties" ma:root="true" ma:fieldsID="49549bf45bfbbfb6cffed527380e77e1" ns1:_="" ns2:_="" ns3:_="" ns4:_="">
     <xsd:import namespace="http://schemas.microsoft.com/sharepoint/v3"/>
@@ -26569,26 +26597,6 @@
 </ct:contentTypeSchema>
 </file>
 
-<file path=customXml/item3.xml><?xml version="1.0" encoding="utf-8"?>
-<p:properties xmlns:p="http://schemas.microsoft.com/office/2006/metadata/properties" xmlns:xsi="http://www.w3.org/2001/XMLSchema-instance" xmlns:pc="http://schemas.microsoft.com/office/infopath/2007/PartnerControls">
-  <documentManagement>
-    <_ip_UnifiedCompliancePolicyUIAction xmlns="http://schemas.microsoft.com/sharepoint/v3" xsi:nil="true"/>
-    <Image xmlns="71af3243-3dd4-4a8d-8c0d-dd76da1f02a5">
-      <Url xsi:nil="true"/>
-      <Description xsi:nil="true"/>
-    </Image>
-    <Status xmlns="71af3243-3dd4-4a8d-8c0d-dd76da1f02a5">Not started</Status>
-    <Background xmlns="71af3243-3dd4-4a8d-8c0d-dd76da1f02a5">false</Background>
-    <_ip_UnifiedCompliancePolicyProperties xmlns="http://schemas.microsoft.com/sharepoint/v3" xsi:nil="true"/>
-    <ImageTagsTaxHTField xmlns="71af3243-3dd4-4a8d-8c0d-dd76da1f02a5">
-      <Terms xmlns="http://schemas.microsoft.com/office/infopath/2007/PartnerControls"/>
-    </ImageTagsTaxHTField>
-    <TaxCatchAll xmlns="230e9df3-be65-4c73-a93b-d1236ebd677e" xsi:nil="true"/>
-    <MediaServiceKeyPoints xmlns="71af3243-3dd4-4a8d-8c0d-dd76da1f02a5" xsi:nil="true"/>
-  </documentManagement>
-</p:properties>
-</file>
-
 <file path=customXml/itemProps1.xml><?xml version="1.0" encoding="utf-8"?>
 <ds:datastoreItem xmlns:ds="http://schemas.openxmlformats.org/officeDocument/2006/customXml" ds:itemID="{2F086410-FAE5-46E1-9CB0-7F0B44342972}">
   <ds:schemaRefs>
@@ -26598,6 +26606,18 @@
 </file>
 
 <file path=customXml/itemProps2.xml><?xml version="1.0" encoding="utf-8"?>
+<ds:datastoreItem xmlns:ds="http://schemas.openxmlformats.org/officeDocument/2006/customXml" ds:itemID="{EF4CB403-43D3-4084-BAD4-497D9897173A}">
+  <ds:schemaRefs>
+    <ds:schemaRef ds:uri="http://schemas.microsoft.com/office/2006/metadata/properties"/>
+    <ds:schemaRef ds:uri="http://schemas.microsoft.com/office/infopath/2007/PartnerControls"/>
+    <ds:schemaRef ds:uri="http://schemas.microsoft.com/sharepoint/v3"/>
+    <ds:schemaRef ds:uri="71af3243-3dd4-4a8d-8c0d-dd76da1f02a5"/>
+    <ds:schemaRef ds:uri="230e9df3-be65-4c73-a93b-d1236ebd677e"/>
+  </ds:schemaRefs>
+</ds:datastoreItem>
+</file>
+
+<file path=customXml/itemProps3.xml><?xml version="1.0" encoding="utf-8"?>
 <ds:datastoreItem xmlns:ds="http://schemas.openxmlformats.org/officeDocument/2006/customXml" ds:itemID="{CAED09CB-92A0-414F-B35F-F9C2F2F107A1}">
   <ds:schemaRefs>
     <ds:schemaRef ds:uri="http://schemas.microsoft.com/office/2006/metadata/contentType"/>
@@ -26616,16 +26636,4 @@
     <ds:schemaRef ds:uri="http://schemas.microsoft.com/internal/obd"/>
   </ds:schemaRefs>
 </ds:datastoreItem>
-</file>
-
-<file path=customXml/itemProps3.xml><?xml version="1.0" encoding="utf-8"?>
-<ds:datastoreItem xmlns:ds="http://schemas.openxmlformats.org/officeDocument/2006/customXml" ds:itemID="{EF4CB403-43D3-4084-BAD4-497D9897173A}">
-  <ds:schemaRefs>
-    <ds:schemaRef ds:uri="http://schemas.microsoft.com/office/2006/metadata/properties"/>
-    <ds:schemaRef ds:uri="http://schemas.microsoft.com/office/infopath/2007/PartnerControls"/>
-    <ds:schemaRef ds:uri="http://schemas.microsoft.com/sharepoint/v3"/>
-    <ds:schemaRef ds:uri="71af3243-3dd4-4a8d-8c0d-dd76da1f02a5"/>
-    <ds:schemaRef ds:uri="230e9df3-be65-4c73-a93b-d1236ebd677e"/>
-  </ds:schemaRefs>
-</ds:datastoreItem>
 </file>
</xml_diff>